<commit_message>
MOET Output and randomization
</commit_message>
<xml_diff>
--- a/MOET Output.docx
+++ b/MOET Output.docx
@@ -303,10 +303,7 @@
       </w:r>
       <w:r>
         <w:tab/>
-        <w:t>[ "lung cancer", "Lung Neoplasms", "lung adenocarcinoma", "bronchiolo-alveolar adenocarcinoma" ]</w:t>
-      </w:r>
-      <w:r>
-        <w:t xml:space="preserve"> </w:t>
+        <w:t xml:space="preserve">[ "lung cancer", "Lung Neoplasms", "lung adenocarcinoma", "bronchiolo-alveolar adenocarcinoma" ] </w:t>
       </w:r>
     </w:p>
     <w:p>
@@ -350,10 +347,7 @@
       </w:r>
       <w:r>
         <w:tab/>
-        <w:t>[ "malignant mesothelioma" ]</w:t>
-      </w:r>
-      <w:r>
-        <w:t xml:space="preserve"> </w:t>
+        <w:t xml:space="preserve">[ "malignant mesothelioma" ] </w:t>
       </w:r>
     </w:p>
     <w:p>
@@ -379,10 +373,7 @@
       </w:r>
       <w:r>
         <w:tab/>
-        <w:t>[ "lung non-small cell carcinoma", "lung sarcomatoid carcinoma", "lung adenocarcinoma" ]</w:t>
-      </w:r>
-      <w:r>
-        <w:t xml:space="preserve"> </w:t>
+        <w:t xml:space="preserve">[ "lung non-small cell carcinoma", "lung sarcomatoid carcinoma", "lung adenocarcinoma" ] </w:t>
       </w:r>
     </w:p>
     <w:p>
@@ -404,10 +395,7 @@
       </w:r>
       <w:r>
         <w:tab/>
-        <w:t>[ "pulmonary hypertension", "asthma", "asbestosis", "Lung Injury", "pneumonia", "lung cancer", "pulmonary sarcoidosis", "extrinsic allergic alveolitis" ]</w:t>
-      </w:r>
-      <w:r>
-        <w:t xml:space="preserve"> </w:t>
+        <w:t xml:space="preserve">[ "pulmonary hypertension", "asthma", "asbestosis", "Lung Injury", "pneumonia", "lung cancer", "pulmonary sarcoidosis", "extrinsic allergic alveolitis" ] </w:t>
       </w:r>
     </w:p>
     <w:p>
@@ -1270,6 +1258,12 @@
         <w:rPr>
           <w:lang w:val="en-NL"/>
         </w:rPr>
+        <w:t xml:space="preserve">&gt;&gt; </w:t>
+      </w:r>
+      <w:r>
+        <w:rPr>
+          <w:lang w:val="en-NL"/>
+        </w:rPr>
         <w:t xml:space="preserve">24 genes of interest </w:t>
       </w:r>
     </w:p>
@@ -1300,11 +1294,6 @@
       </w:r>
     </w:p>
     <w:p>
-      <w:pPr>
-        <w:rPr>
-          <w:lang w:val="en-NL"/>
-        </w:rPr>
-      </w:pPr>
       <w:r>
         <w:rPr>
           <w:lang w:val="en-NL"/>
@@ -1327,7 +1316,19 @@
         <w:rPr>
           <w:lang w:val="en-NL"/>
         </w:rPr>
-        <w:t xml:space="preserve">(significant) </w:t>
+        <w:t>(significant</w:t>
+      </w:r>
+      <w:r>
+        <w:rPr>
+          <w:lang w:val="en-NL"/>
+        </w:rPr>
+        <w:t xml:space="preserve"> p&lt;0.01</w:t>
+      </w:r>
+      <w:r>
+        <w:rPr>
+          <w:lang w:val="en-NL"/>
+        </w:rPr>
+        <w:t xml:space="preserve">) </w:t>
       </w:r>
       <w:r>
         <w:rPr>
@@ -1340,6 +1341,1201 @@
           <w:lang w:val="en-NL"/>
         </w:rPr>
         <w:t xml:space="preserve">. </w:t>
+      </w:r>
+      <w:r>
+        <w:rPr>
+          <w:lang w:val="en-NL"/>
+        </w:rPr>
+        <w:t xml:space="preserve">Gene enrichment analysis </w:t>
+      </w:r>
+      <w:r>
+        <w:rPr>
+          <w:lang w:val="en-NL"/>
+        </w:rPr>
+        <w:t>focuses</w:t>
+      </w:r>
+      <w:r>
+        <w:t xml:space="preserve"> on the changes of expression in groups of </w:t>
+      </w:r>
+      <w:r>
+        <w:t>predefined gene sets</w:t>
+      </w:r>
+      <w:r>
+        <w:t xml:space="preserve">, giving insights into </w:t>
+      </w:r>
+      <w:r>
+        <w:t xml:space="preserve">differentially expressed genes. </w:t>
+      </w:r>
+      <w:r>
+        <w:t>To this end, we inserted 100 genes into the MOET Tool at a time,</w:t>
+      </w:r>
+      <w:r>
+        <w:t xml:space="preserve"> capping at 500 genes total. This analysis</w:t>
+      </w:r>
+      <w:r>
+        <w:t xml:space="preserve"> gave us </w:t>
+      </w:r>
+      <w:r>
+        <w:t xml:space="preserve">a myriad of gene groupings, dependent on their disease associations and their (adjusted) significance. </w:t>
+      </w:r>
+      <w:r>
+        <w:t>From these gene groupings, we chose the</w:t>
+      </w:r>
+      <w:r>
+        <w:t xml:space="preserve"> significant grouping</w:t>
+      </w:r>
+      <w:r>
+        <w:t xml:space="preserve"> </w:t>
+      </w:r>
+      <w:r>
+        <w:t xml:space="preserve">(s) </w:t>
+      </w:r>
+      <w:r>
+        <w:t>“Lung Disease”</w:t>
+      </w:r>
+      <w:r>
+        <w:t xml:space="preserve"> and </w:t>
+      </w:r>
+      <w:r>
+        <w:t>“Lung Neoplasms”</w:t>
+      </w:r>
+      <w:r>
+        <w:t xml:space="preserve"> </w:t>
+      </w:r>
+      <w:r>
+        <w:t>to search for genes associated with “</w:t>
+      </w:r>
+      <w:r>
+        <w:t xml:space="preserve">lung </w:t>
+      </w:r>
+      <w:r>
+        <w:t xml:space="preserve">non-small cell carcinoma”. </w:t>
+      </w:r>
+    </w:p>
+    <w:p>
+      <w:r>
+        <w:t>Through this approach</w:t>
+      </w:r>
+      <w:r>
+        <w:t>,</w:t>
+      </w:r>
+      <w:r>
+        <w:t xml:space="preserve"> we </w:t>
+      </w:r>
+      <w:r>
+        <w:t xml:space="preserve">found 24 genes which were associated with “lung non-small cell carcinoma”. </w:t>
+      </w:r>
+    </w:p>
+    <w:tbl>
+      <w:tblPr>
+        <w:tblStyle w:val="TableGrid"/>
+        <w:tblW w:w="0" w:type="auto"/>
+        <w:tblLook w:val="04A0" w:firstRow="1" w:lastRow="0" w:firstColumn="1" w:lastColumn="0" w:noHBand="0" w:noVBand="1"/>
+      </w:tblPr>
+      <w:tblGrid>
+        <w:gridCol w:w="3020"/>
+        <w:gridCol w:w="3021"/>
+        <w:gridCol w:w="3021"/>
+      </w:tblGrid>
+      <w:tr>
+        <w:tc>
+          <w:tcPr>
+            <w:tcW w:w="3020" w:type="dxa"/>
+          </w:tcPr>
+          <w:p>
+            <w:pPr>
+              <w:rPr>
+                <w:b/>
+                <w:bCs/>
+                <w:lang w:val="en-NL"/>
+              </w:rPr>
+            </w:pPr>
+            <w:r>
+              <w:rPr>
+                <w:b/>
+                <w:bCs/>
+                <w:lang w:val="en-NL"/>
+              </w:rPr>
+              <w:t xml:space="preserve">Gene ID (GEO) </w:t>
+            </w:r>
+          </w:p>
+        </w:tc>
+        <w:tc>
+          <w:tcPr>
+            <w:tcW w:w="3021" w:type="dxa"/>
+          </w:tcPr>
+          <w:p>
+            <w:pPr>
+              <w:rPr>
+                <w:b/>
+                <w:bCs/>
+                <w:lang w:val="en-NL"/>
+              </w:rPr>
+            </w:pPr>
+            <w:r>
+              <w:rPr>
+                <w:b/>
+                <w:bCs/>
+                <w:lang w:val="en-NL"/>
+              </w:rPr>
+              <w:t xml:space="preserve">Gene </w:t>
+            </w:r>
+          </w:p>
+        </w:tc>
+        <w:tc>
+          <w:tcPr>
+            <w:tcW w:w="3021" w:type="dxa"/>
+          </w:tcPr>
+          <w:p>
+            <w:pPr>
+              <w:rPr>
+                <w:b/>
+                <w:bCs/>
+                <w:lang w:val="en-NL"/>
+              </w:rPr>
+            </w:pPr>
+            <w:r>
+              <w:rPr>
+                <w:b/>
+                <w:bCs/>
+                <w:lang w:val="en-NL"/>
+              </w:rPr>
+              <w:t xml:space="preserve">Function </w:t>
+            </w:r>
+          </w:p>
+        </w:tc>
+      </w:tr>
+      <w:tr>
+        <w:tc>
+          <w:tcPr>
+            <w:tcW w:w="3020" w:type="dxa"/>
+          </w:tcPr>
+          <w:p>
+            <w:pPr>
+              <w:rPr>
+                <w:lang w:val="en-NL"/>
+              </w:rPr>
+            </w:pPr>
+          </w:p>
+        </w:tc>
+        <w:tc>
+          <w:tcPr>
+            <w:tcW w:w="3021" w:type="dxa"/>
+          </w:tcPr>
+          <w:p>
+            <w:r>
+              <w:t>ABCC2</w:t>
+            </w:r>
+          </w:p>
+        </w:tc>
+        <w:tc>
+          <w:tcPr>
+            <w:tcW w:w="3021" w:type="dxa"/>
+          </w:tcPr>
+          <w:p>
+            <w:pPr>
+              <w:rPr>
+                <w:lang w:val="en-NL"/>
+              </w:rPr>
+            </w:pPr>
+          </w:p>
+        </w:tc>
+      </w:tr>
+      <w:tr>
+        <w:tc>
+          <w:tcPr>
+            <w:tcW w:w="3020" w:type="dxa"/>
+          </w:tcPr>
+          <w:p>
+            <w:pPr>
+              <w:rPr>
+                <w:lang w:val="en-NL"/>
+              </w:rPr>
+            </w:pPr>
+          </w:p>
+        </w:tc>
+        <w:tc>
+          <w:tcPr>
+            <w:tcW w:w="3021" w:type="dxa"/>
+          </w:tcPr>
+          <w:p>
+            <w:pPr>
+              <w:rPr>
+                <w:lang w:val="en-NL"/>
+              </w:rPr>
+            </w:pPr>
+            <w:r>
+              <w:t xml:space="preserve">BRCA1 </w:t>
+            </w:r>
+          </w:p>
+        </w:tc>
+        <w:tc>
+          <w:tcPr>
+            <w:tcW w:w="3021" w:type="dxa"/>
+          </w:tcPr>
+          <w:p>
+            <w:pPr>
+              <w:rPr>
+                <w:lang w:val="en-NL"/>
+              </w:rPr>
+            </w:pPr>
+          </w:p>
+        </w:tc>
+      </w:tr>
+      <w:tr>
+        <w:tc>
+          <w:tcPr>
+            <w:tcW w:w="3020" w:type="dxa"/>
+          </w:tcPr>
+          <w:p>
+            <w:pPr>
+              <w:rPr>
+                <w:lang w:val="en-NL"/>
+              </w:rPr>
+            </w:pPr>
+          </w:p>
+        </w:tc>
+        <w:tc>
+          <w:tcPr>
+            <w:tcW w:w="3021" w:type="dxa"/>
+          </w:tcPr>
+          <w:p>
+            <w:pPr>
+              <w:rPr>
+                <w:lang w:val="en-NL"/>
+              </w:rPr>
+            </w:pPr>
+            <w:r>
+              <w:t>BTK</w:t>
+            </w:r>
+          </w:p>
+        </w:tc>
+        <w:tc>
+          <w:tcPr>
+            <w:tcW w:w="3021" w:type="dxa"/>
+          </w:tcPr>
+          <w:p>
+            <w:pPr>
+              <w:rPr>
+                <w:lang w:val="en-NL"/>
+              </w:rPr>
+            </w:pPr>
+          </w:p>
+        </w:tc>
+      </w:tr>
+      <w:tr>
+        <w:tc>
+          <w:tcPr>
+            <w:tcW w:w="3020" w:type="dxa"/>
+          </w:tcPr>
+          <w:p>
+            <w:pPr>
+              <w:rPr>
+                <w:lang w:val="en-NL"/>
+              </w:rPr>
+            </w:pPr>
+          </w:p>
+        </w:tc>
+        <w:tc>
+          <w:tcPr>
+            <w:tcW w:w="3021" w:type="dxa"/>
+          </w:tcPr>
+          <w:p>
+            <w:pPr>
+              <w:rPr>
+                <w:lang w:val="en-NL"/>
+              </w:rPr>
+            </w:pPr>
+            <w:r>
+              <w:t>CYP24A1</w:t>
+            </w:r>
+          </w:p>
+        </w:tc>
+        <w:tc>
+          <w:tcPr>
+            <w:tcW w:w="3021" w:type="dxa"/>
+          </w:tcPr>
+          <w:p>
+            <w:pPr>
+              <w:rPr>
+                <w:lang w:val="en-NL"/>
+              </w:rPr>
+            </w:pPr>
+          </w:p>
+        </w:tc>
+      </w:tr>
+      <w:tr>
+        <w:tc>
+          <w:tcPr>
+            <w:tcW w:w="3020" w:type="dxa"/>
+          </w:tcPr>
+          <w:p>
+            <w:pPr>
+              <w:rPr>
+                <w:lang w:val="en-NL"/>
+              </w:rPr>
+            </w:pPr>
+          </w:p>
+        </w:tc>
+        <w:tc>
+          <w:tcPr>
+            <w:tcW w:w="3021" w:type="dxa"/>
+          </w:tcPr>
+          <w:p>
+            <w:pPr>
+              <w:rPr>
+                <w:lang w:val="en-NL"/>
+              </w:rPr>
+            </w:pPr>
+            <w:r>
+              <w:t>E2F2</w:t>
+            </w:r>
+          </w:p>
+        </w:tc>
+        <w:tc>
+          <w:tcPr>
+            <w:tcW w:w="3021" w:type="dxa"/>
+          </w:tcPr>
+          <w:p>
+            <w:pPr>
+              <w:rPr>
+                <w:lang w:val="en-NL"/>
+              </w:rPr>
+            </w:pPr>
+          </w:p>
+        </w:tc>
+      </w:tr>
+      <w:tr>
+        <w:tc>
+          <w:tcPr>
+            <w:tcW w:w="3020" w:type="dxa"/>
+          </w:tcPr>
+          <w:p>
+            <w:pPr>
+              <w:rPr>
+                <w:lang w:val="en-NL"/>
+              </w:rPr>
+            </w:pPr>
+          </w:p>
+        </w:tc>
+        <w:tc>
+          <w:tcPr>
+            <w:tcW w:w="3021" w:type="dxa"/>
+          </w:tcPr>
+          <w:p>
+            <w:pPr>
+              <w:rPr>
+                <w:lang w:val="en-NL"/>
+              </w:rPr>
+            </w:pPr>
+            <w:r>
+              <w:t>GCLC</w:t>
+            </w:r>
+          </w:p>
+        </w:tc>
+        <w:tc>
+          <w:tcPr>
+            <w:tcW w:w="3021" w:type="dxa"/>
+          </w:tcPr>
+          <w:p>
+            <w:pPr>
+              <w:rPr>
+                <w:lang w:val="en-NL"/>
+              </w:rPr>
+            </w:pPr>
+          </w:p>
+        </w:tc>
+      </w:tr>
+      <w:tr>
+        <w:tc>
+          <w:tcPr>
+            <w:tcW w:w="3020" w:type="dxa"/>
+          </w:tcPr>
+          <w:p>
+            <w:pPr>
+              <w:rPr>
+                <w:lang w:val="en-NL"/>
+              </w:rPr>
+            </w:pPr>
+          </w:p>
+        </w:tc>
+        <w:tc>
+          <w:tcPr>
+            <w:tcW w:w="3021" w:type="dxa"/>
+          </w:tcPr>
+          <w:p>
+            <w:pPr>
+              <w:rPr>
+                <w:lang w:val="en-NL"/>
+              </w:rPr>
+            </w:pPr>
+            <w:r>
+              <w:t>ADAM28</w:t>
+            </w:r>
+          </w:p>
+        </w:tc>
+        <w:tc>
+          <w:tcPr>
+            <w:tcW w:w="3021" w:type="dxa"/>
+          </w:tcPr>
+          <w:p>
+            <w:pPr>
+              <w:rPr>
+                <w:lang w:val="en-NL"/>
+              </w:rPr>
+            </w:pPr>
+          </w:p>
+        </w:tc>
+      </w:tr>
+      <w:tr>
+        <w:tc>
+          <w:tcPr>
+            <w:tcW w:w="3020" w:type="dxa"/>
+          </w:tcPr>
+          <w:p>
+            <w:pPr>
+              <w:rPr>
+                <w:lang w:val="en-NL"/>
+              </w:rPr>
+            </w:pPr>
+          </w:p>
+        </w:tc>
+        <w:tc>
+          <w:tcPr>
+            <w:tcW w:w="3021" w:type="dxa"/>
+          </w:tcPr>
+          <w:p>
+            <w:pPr>
+              <w:rPr>
+                <w:lang w:val="en-NL"/>
+              </w:rPr>
+            </w:pPr>
+            <w:r>
+              <w:t>LAMC2</w:t>
+            </w:r>
+          </w:p>
+        </w:tc>
+        <w:tc>
+          <w:tcPr>
+            <w:tcW w:w="3021" w:type="dxa"/>
+          </w:tcPr>
+          <w:p>
+            <w:pPr>
+              <w:rPr>
+                <w:lang w:val="en-NL"/>
+              </w:rPr>
+            </w:pPr>
+          </w:p>
+        </w:tc>
+      </w:tr>
+      <w:tr>
+        <w:tc>
+          <w:tcPr>
+            <w:tcW w:w="3020" w:type="dxa"/>
+          </w:tcPr>
+          <w:p>
+            <w:pPr>
+              <w:rPr>
+                <w:lang w:val="en-NL"/>
+              </w:rPr>
+            </w:pPr>
+          </w:p>
+        </w:tc>
+        <w:tc>
+          <w:tcPr>
+            <w:tcW w:w="3021" w:type="dxa"/>
+          </w:tcPr>
+          <w:p>
+            <w:pPr>
+              <w:rPr>
+                <w:lang w:val="en-NL"/>
+              </w:rPr>
+            </w:pPr>
+            <w:r>
+              <w:t>PREX2</w:t>
+            </w:r>
+          </w:p>
+        </w:tc>
+        <w:tc>
+          <w:tcPr>
+            <w:tcW w:w="3021" w:type="dxa"/>
+          </w:tcPr>
+          <w:p>
+            <w:pPr>
+              <w:rPr>
+                <w:lang w:val="en-NL"/>
+              </w:rPr>
+            </w:pPr>
+          </w:p>
+        </w:tc>
+      </w:tr>
+      <w:tr>
+        <w:tc>
+          <w:tcPr>
+            <w:tcW w:w="3020" w:type="dxa"/>
+          </w:tcPr>
+          <w:p>
+            <w:pPr>
+              <w:rPr>
+                <w:lang w:val="en-NL"/>
+              </w:rPr>
+            </w:pPr>
+          </w:p>
+        </w:tc>
+        <w:tc>
+          <w:tcPr>
+            <w:tcW w:w="3021" w:type="dxa"/>
+          </w:tcPr>
+          <w:p>
+            <w:pPr>
+              <w:rPr>
+                <w:lang w:val="en-NL"/>
+              </w:rPr>
+            </w:pPr>
+            <w:r>
+              <w:t>ROS1</w:t>
+            </w:r>
+          </w:p>
+        </w:tc>
+        <w:tc>
+          <w:tcPr>
+            <w:tcW w:w="3021" w:type="dxa"/>
+          </w:tcPr>
+          <w:p>
+            <w:pPr>
+              <w:rPr>
+                <w:lang w:val="en-NL"/>
+              </w:rPr>
+            </w:pPr>
+          </w:p>
+        </w:tc>
+      </w:tr>
+      <w:tr>
+        <w:tc>
+          <w:tcPr>
+            <w:tcW w:w="3020" w:type="dxa"/>
+          </w:tcPr>
+          <w:p>
+            <w:pPr>
+              <w:rPr>
+                <w:lang w:val="en-NL"/>
+              </w:rPr>
+            </w:pPr>
+          </w:p>
+        </w:tc>
+        <w:tc>
+          <w:tcPr>
+            <w:tcW w:w="3021" w:type="dxa"/>
+          </w:tcPr>
+          <w:p>
+            <w:pPr>
+              <w:rPr>
+                <w:lang w:val="en-NL"/>
+              </w:rPr>
+            </w:pPr>
+            <w:r>
+              <w:t>SOX30</w:t>
+            </w:r>
+          </w:p>
+        </w:tc>
+        <w:tc>
+          <w:tcPr>
+            <w:tcW w:w="3021" w:type="dxa"/>
+          </w:tcPr>
+          <w:p>
+            <w:pPr>
+              <w:rPr>
+                <w:lang w:val="en-NL"/>
+              </w:rPr>
+            </w:pPr>
+          </w:p>
+        </w:tc>
+      </w:tr>
+      <w:tr>
+        <w:tc>
+          <w:tcPr>
+            <w:tcW w:w="3020" w:type="dxa"/>
+          </w:tcPr>
+          <w:p>
+            <w:pPr>
+              <w:rPr>
+                <w:lang w:val="en-NL"/>
+              </w:rPr>
+            </w:pPr>
+          </w:p>
+        </w:tc>
+        <w:tc>
+          <w:tcPr>
+            <w:tcW w:w="3021" w:type="dxa"/>
+          </w:tcPr>
+          <w:p>
+            <w:pPr>
+              <w:rPr>
+                <w:lang w:val="en-NL"/>
+              </w:rPr>
+            </w:pPr>
+            <w:r>
+              <w:rPr>
+                <w:lang w:val="en-NL"/>
+              </w:rPr>
+              <w:t>CA12</w:t>
+            </w:r>
+          </w:p>
+        </w:tc>
+        <w:tc>
+          <w:tcPr>
+            <w:tcW w:w="3021" w:type="dxa"/>
+          </w:tcPr>
+          <w:p>
+            <w:pPr>
+              <w:rPr>
+                <w:lang w:val="en-NL"/>
+              </w:rPr>
+            </w:pPr>
+          </w:p>
+        </w:tc>
+      </w:tr>
+      <w:tr>
+        <w:tc>
+          <w:tcPr>
+            <w:tcW w:w="3020" w:type="dxa"/>
+          </w:tcPr>
+          <w:p>
+            <w:pPr>
+              <w:rPr>
+                <w:lang w:val="en-NL"/>
+              </w:rPr>
+            </w:pPr>
+          </w:p>
+        </w:tc>
+        <w:tc>
+          <w:tcPr>
+            <w:tcW w:w="3021" w:type="dxa"/>
+          </w:tcPr>
+          <w:p>
+            <w:pPr>
+              <w:rPr>
+                <w:lang w:val="en-NL"/>
+              </w:rPr>
+            </w:pPr>
+            <w:r>
+              <w:rPr>
+                <w:lang w:val="en-NL"/>
+              </w:rPr>
+              <w:t>ENO1</w:t>
+            </w:r>
+          </w:p>
+        </w:tc>
+        <w:tc>
+          <w:tcPr>
+            <w:tcW w:w="3021" w:type="dxa"/>
+          </w:tcPr>
+          <w:p>
+            <w:pPr>
+              <w:rPr>
+                <w:lang w:val="en-NL"/>
+              </w:rPr>
+            </w:pPr>
+          </w:p>
+        </w:tc>
+      </w:tr>
+      <w:tr>
+        <w:tc>
+          <w:tcPr>
+            <w:tcW w:w="3020" w:type="dxa"/>
+          </w:tcPr>
+          <w:p>
+            <w:pPr>
+              <w:rPr>
+                <w:lang w:val="en-NL"/>
+              </w:rPr>
+            </w:pPr>
+          </w:p>
+        </w:tc>
+        <w:tc>
+          <w:tcPr>
+            <w:tcW w:w="3021" w:type="dxa"/>
+          </w:tcPr>
+          <w:p>
+            <w:pPr>
+              <w:rPr>
+                <w:lang w:val="en-NL"/>
+              </w:rPr>
+            </w:pPr>
+            <w:r>
+              <w:rPr>
+                <w:lang w:val="en-NL"/>
+              </w:rPr>
+              <w:t>FAP</w:t>
+            </w:r>
+          </w:p>
+        </w:tc>
+        <w:tc>
+          <w:tcPr>
+            <w:tcW w:w="3021" w:type="dxa"/>
+          </w:tcPr>
+          <w:p>
+            <w:pPr>
+              <w:rPr>
+                <w:lang w:val="en-NL"/>
+              </w:rPr>
+            </w:pPr>
+          </w:p>
+        </w:tc>
+      </w:tr>
+      <w:tr>
+        <w:tc>
+          <w:tcPr>
+            <w:tcW w:w="3020" w:type="dxa"/>
+          </w:tcPr>
+          <w:p>
+            <w:pPr>
+              <w:rPr>
+                <w:lang w:val="en-NL"/>
+              </w:rPr>
+            </w:pPr>
+          </w:p>
+        </w:tc>
+        <w:tc>
+          <w:tcPr>
+            <w:tcW w:w="3021" w:type="dxa"/>
+          </w:tcPr>
+          <w:p>
+            <w:pPr>
+              <w:rPr>
+                <w:lang w:val="en-NL"/>
+              </w:rPr>
+            </w:pPr>
+            <w:r>
+              <w:rPr>
+                <w:lang w:val="en-NL"/>
+              </w:rPr>
+              <w:t>ABCB1</w:t>
+            </w:r>
+          </w:p>
+        </w:tc>
+        <w:tc>
+          <w:tcPr>
+            <w:tcW w:w="3021" w:type="dxa"/>
+          </w:tcPr>
+          <w:p>
+            <w:pPr>
+              <w:rPr>
+                <w:lang w:val="en-NL"/>
+              </w:rPr>
+            </w:pPr>
+          </w:p>
+        </w:tc>
+      </w:tr>
+      <w:tr>
+        <w:tc>
+          <w:tcPr>
+            <w:tcW w:w="3020" w:type="dxa"/>
+          </w:tcPr>
+          <w:p>
+            <w:pPr>
+              <w:rPr>
+                <w:lang w:val="en-NL"/>
+              </w:rPr>
+            </w:pPr>
+          </w:p>
+        </w:tc>
+        <w:tc>
+          <w:tcPr>
+            <w:tcW w:w="3021" w:type="dxa"/>
+          </w:tcPr>
+          <w:p>
+            <w:pPr>
+              <w:rPr>
+                <w:lang w:val="en-NL"/>
+              </w:rPr>
+            </w:pPr>
+            <w:r>
+              <w:rPr>
+                <w:lang w:val="en-NL"/>
+              </w:rPr>
+              <w:t>BIRC5</w:t>
+            </w:r>
+          </w:p>
+        </w:tc>
+        <w:tc>
+          <w:tcPr>
+            <w:tcW w:w="3021" w:type="dxa"/>
+          </w:tcPr>
+          <w:p>
+            <w:pPr>
+              <w:rPr>
+                <w:lang w:val="en-NL"/>
+              </w:rPr>
+            </w:pPr>
+          </w:p>
+        </w:tc>
+      </w:tr>
+      <w:tr>
+        <w:tc>
+          <w:tcPr>
+            <w:tcW w:w="3020" w:type="dxa"/>
+          </w:tcPr>
+          <w:p>
+            <w:pPr>
+              <w:rPr>
+                <w:lang w:val="en-NL"/>
+              </w:rPr>
+            </w:pPr>
+          </w:p>
+        </w:tc>
+        <w:tc>
+          <w:tcPr>
+            <w:tcW w:w="3021" w:type="dxa"/>
+          </w:tcPr>
+          <w:p>
+            <w:pPr>
+              <w:rPr>
+                <w:lang w:val="en-NL"/>
+              </w:rPr>
+            </w:pPr>
+            <w:r>
+              <w:rPr>
+                <w:lang w:val="en-NL"/>
+              </w:rPr>
+              <w:t xml:space="preserve">FAT1 </w:t>
+            </w:r>
+          </w:p>
+        </w:tc>
+        <w:tc>
+          <w:tcPr>
+            <w:tcW w:w="3021" w:type="dxa"/>
+          </w:tcPr>
+          <w:p>
+            <w:pPr>
+              <w:rPr>
+                <w:lang w:val="en-NL"/>
+              </w:rPr>
+            </w:pPr>
+          </w:p>
+        </w:tc>
+      </w:tr>
+      <w:tr>
+        <w:tc>
+          <w:tcPr>
+            <w:tcW w:w="3020" w:type="dxa"/>
+          </w:tcPr>
+          <w:p>
+            <w:pPr>
+              <w:rPr>
+                <w:lang w:val="en-NL"/>
+              </w:rPr>
+            </w:pPr>
+          </w:p>
+        </w:tc>
+        <w:tc>
+          <w:tcPr>
+            <w:tcW w:w="3021" w:type="dxa"/>
+          </w:tcPr>
+          <w:p>
+            <w:pPr>
+              <w:rPr>
+                <w:lang w:val="en-NL"/>
+              </w:rPr>
+            </w:pPr>
+            <w:r>
+              <w:rPr>
+                <w:lang w:val="en-NL"/>
+              </w:rPr>
+              <w:t>NDC80</w:t>
+            </w:r>
+          </w:p>
+        </w:tc>
+        <w:tc>
+          <w:tcPr>
+            <w:tcW w:w="3021" w:type="dxa"/>
+          </w:tcPr>
+          <w:p>
+            <w:pPr>
+              <w:rPr>
+                <w:lang w:val="en-NL"/>
+              </w:rPr>
+            </w:pPr>
+          </w:p>
+        </w:tc>
+      </w:tr>
+      <w:tr>
+        <w:tc>
+          <w:tcPr>
+            <w:tcW w:w="3020" w:type="dxa"/>
+          </w:tcPr>
+          <w:p>
+            <w:pPr>
+              <w:rPr>
+                <w:lang w:val="en-NL"/>
+              </w:rPr>
+            </w:pPr>
+          </w:p>
+        </w:tc>
+        <w:tc>
+          <w:tcPr>
+            <w:tcW w:w="3021" w:type="dxa"/>
+          </w:tcPr>
+          <w:p>
+            <w:pPr>
+              <w:rPr>
+                <w:lang w:val="en-NL"/>
+              </w:rPr>
+            </w:pPr>
+            <w:r>
+              <w:rPr>
+                <w:lang w:val="en-NL"/>
+              </w:rPr>
+              <w:t>PTHLH</w:t>
+            </w:r>
+          </w:p>
+        </w:tc>
+        <w:tc>
+          <w:tcPr>
+            <w:tcW w:w="3021" w:type="dxa"/>
+          </w:tcPr>
+          <w:p>
+            <w:pPr>
+              <w:rPr>
+                <w:lang w:val="en-NL"/>
+              </w:rPr>
+            </w:pPr>
+          </w:p>
+        </w:tc>
+      </w:tr>
+      <w:tr>
+        <w:tc>
+          <w:tcPr>
+            <w:tcW w:w="3020" w:type="dxa"/>
+          </w:tcPr>
+          <w:p>
+            <w:pPr>
+              <w:rPr>
+                <w:lang w:val="en-NL"/>
+              </w:rPr>
+            </w:pPr>
+          </w:p>
+        </w:tc>
+        <w:tc>
+          <w:tcPr>
+            <w:tcW w:w="3021" w:type="dxa"/>
+          </w:tcPr>
+          <w:p>
+            <w:pPr>
+              <w:rPr>
+                <w:lang w:val="en-NL"/>
+              </w:rPr>
+            </w:pPr>
+            <w:r>
+              <w:rPr>
+                <w:lang w:val="en-NL"/>
+              </w:rPr>
+              <w:t>CHGA</w:t>
+            </w:r>
+          </w:p>
+        </w:tc>
+        <w:tc>
+          <w:tcPr>
+            <w:tcW w:w="3021" w:type="dxa"/>
+          </w:tcPr>
+          <w:p>
+            <w:pPr>
+              <w:rPr>
+                <w:lang w:val="en-NL"/>
+              </w:rPr>
+            </w:pPr>
+          </w:p>
+        </w:tc>
+      </w:tr>
+      <w:tr>
+        <w:tc>
+          <w:tcPr>
+            <w:tcW w:w="3020" w:type="dxa"/>
+          </w:tcPr>
+          <w:p>
+            <w:pPr>
+              <w:rPr>
+                <w:lang w:val="en-NL"/>
+              </w:rPr>
+            </w:pPr>
+          </w:p>
+        </w:tc>
+        <w:tc>
+          <w:tcPr>
+            <w:tcW w:w="3021" w:type="dxa"/>
+          </w:tcPr>
+          <w:p>
+            <w:pPr>
+              <w:rPr>
+                <w:lang w:val="en-NL"/>
+              </w:rPr>
+            </w:pPr>
+            <w:r>
+              <w:rPr>
+                <w:lang w:val="en-NL"/>
+              </w:rPr>
+              <w:t>MMP11</w:t>
+            </w:r>
+          </w:p>
+        </w:tc>
+        <w:tc>
+          <w:tcPr>
+            <w:tcW w:w="3021" w:type="dxa"/>
+          </w:tcPr>
+          <w:p>
+            <w:pPr>
+              <w:rPr>
+                <w:lang w:val="en-NL"/>
+              </w:rPr>
+            </w:pPr>
+          </w:p>
+        </w:tc>
+      </w:tr>
+      <w:tr>
+        <w:tc>
+          <w:tcPr>
+            <w:tcW w:w="3020" w:type="dxa"/>
+          </w:tcPr>
+          <w:p>
+            <w:pPr>
+              <w:rPr>
+                <w:lang w:val="en-NL"/>
+              </w:rPr>
+            </w:pPr>
+          </w:p>
+        </w:tc>
+        <w:tc>
+          <w:tcPr>
+            <w:tcW w:w="3021" w:type="dxa"/>
+          </w:tcPr>
+          <w:p>
+            <w:pPr>
+              <w:rPr>
+                <w:lang w:val="en-NL"/>
+              </w:rPr>
+            </w:pPr>
+            <w:r>
+              <w:rPr>
+                <w:lang w:val="en-NL"/>
+              </w:rPr>
+              <w:t>MMP9</w:t>
+            </w:r>
+          </w:p>
+        </w:tc>
+        <w:tc>
+          <w:tcPr>
+            <w:tcW w:w="3021" w:type="dxa"/>
+          </w:tcPr>
+          <w:p>
+            <w:pPr>
+              <w:rPr>
+                <w:lang w:val="en-NL"/>
+              </w:rPr>
+            </w:pPr>
+          </w:p>
+        </w:tc>
+      </w:tr>
+      <w:tr>
+        <w:tc>
+          <w:tcPr>
+            <w:tcW w:w="3020" w:type="dxa"/>
+          </w:tcPr>
+          <w:p>
+            <w:pPr>
+              <w:rPr>
+                <w:lang w:val="en-NL"/>
+              </w:rPr>
+            </w:pPr>
+          </w:p>
+        </w:tc>
+        <w:tc>
+          <w:tcPr>
+            <w:tcW w:w="3021" w:type="dxa"/>
+          </w:tcPr>
+          <w:p>
+            <w:pPr>
+              <w:rPr>
+                <w:lang w:val="en-NL"/>
+              </w:rPr>
+            </w:pPr>
+            <w:r>
+              <w:rPr>
+                <w:lang w:val="en-NL"/>
+              </w:rPr>
+              <w:t>PHGDH</w:t>
+            </w:r>
+          </w:p>
+        </w:tc>
+        <w:tc>
+          <w:tcPr>
+            <w:tcW w:w="3021" w:type="dxa"/>
+          </w:tcPr>
+          <w:p>
+            <w:pPr>
+              <w:rPr>
+                <w:lang w:val="en-NL"/>
+              </w:rPr>
+            </w:pPr>
+          </w:p>
+        </w:tc>
+      </w:tr>
+      <w:tr>
+        <w:tc>
+          <w:tcPr>
+            <w:tcW w:w="3020" w:type="dxa"/>
+          </w:tcPr>
+          <w:p>
+            <w:pPr>
+              <w:rPr>
+                <w:lang w:val="en-NL"/>
+              </w:rPr>
+            </w:pPr>
+          </w:p>
+        </w:tc>
+        <w:tc>
+          <w:tcPr>
+            <w:tcW w:w="3021" w:type="dxa"/>
+          </w:tcPr>
+          <w:p>
+            <w:pPr>
+              <w:rPr>
+                <w:lang w:val="en-NL"/>
+              </w:rPr>
+            </w:pPr>
+            <w:r>
+              <w:rPr>
+                <w:lang w:val="en-NL"/>
+              </w:rPr>
+              <w:t>TIMP3</w:t>
+            </w:r>
+          </w:p>
+        </w:tc>
+        <w:tc>
+          <w:tcPr>
+            <w:tcW w:w="3021" w:type="dxa"/>
+          </w:tcPr>
+          <w:p>
+            <w:pPr>
+              <w:rPr>
+                <w:lang w:val="en-NL"/>
+              </w:rPr>
+            </w:pPr>
+          </w:p>
+        </w:tc>
+      </w:tr>
+    </w:tbl>
+    <w:p>
+      <w:pPr>
+        <w:rPr>
+          <w:lang w:val="en-NL"/>
+        </w:rPr>
+      </w:pPr>
+      <w:r>
+        <w:rPr>
+          <w:lang w:val="en-NL"/>
+        </w:rPr>
+        <w:lastRenderedPageBreak/>
+        <w:t xml:space="preserve">Now we randomize </w:t>
       </w:r>
     </w:p>
     <w:sectPr>
@@ -2284,6 +3480,25 @@
       <w:spacing w:val="5"/>
     </w:rPr>
   </w:style>
+  <w:style w:type="table" w:styleId="TableGrid">
+    <w:name w:val="Table Grid"/>
+    <w:basedOn w:val="TableNormal"/>
+    <w:uiPriority w:val="39"/>
+    <w:rsid w:val="0019705D"/>
+    <w:pPr>
+      <w:spacing w:after="0" w:line="240" w:lineRule="auto"/>
+    </w:pPr>
+    <w:tblPr>
+      <w:tblBorders>
+        <w:top w:val="single" w:sz="4" w:space="0" w:color="auto"/>
+        <w:left w:val="single" w:sz="4" w:space="0" w:color="auto"/>
+        <w:bottom w:val="single" w:sz="4" w:space="0" w:color="auto"/>
+        <w:right w:val="single" w:sz="4" w:space="0" w:color="auto"/>
+        <w:insideH w:val="single" w:sz="4" w:space="0" w:color="auto"/>
+        <w:insideV w:val="single" w:sz="4" w:space="0" w:color="auto"/>
+      </w:tblBorders>
+    </w:tblPr>
+  </w:style>
 </w:styles>
 </file>
 

</xml_diff>

<commit_message>
MOET Randomized gene output
</commit_message>
<xml_diff>
--- a/MOET Output.docx
+++ b/MOET Output.docx
@@ -3,8 +3,17 @@
 <w:document xmlns:wpc="http://schemas.microsoft.com/office/word/2010/wordprocessingCanvas" xmlns:cx="http://schemas.microsoft.com/office/drawing/2014/chartex" xmlns:cx1="http://schemas.microsoft.com/office/drawing/2015/9/8/chartex" xmlns:cx2="http://schemas.microsoft.com/office/drawing/2015/10/21/chartex" xmlns:cx3="http://schemas.microsoft.com/office/drawing/2016/5/9/chartex" xmlns:cx4="http://schemas.microsoft.com/office/drawing/2016/5/10/chartex" xmlns:cx5="http://schemas.microsoft.com/office/drawing/2016/5/11/chartex" xmlns:cx6="http://schemas.microsoft.com/office/drawing/2016/5/12/chartex" xmlns:cx7="http://schemas.microsoft.com/office/drawing/2016/5/13/chartex" xmlns:cx8="http://schemas.microsoft.com/office/drawing/2016/5/14/chartex" xmlns:mc="http://schemas.openxmlformats.org/markup-compatibility/2006" xmlns:aink="http://schemas.microsoft.com/office/drawing/2016/ink" xmlns:am3d="http://schemas.microsoft.com/office/drawing/2017/model3d" xmlns:o="urn:schemas-microsoft-com:office:office" xmlns:oel="http://schemas.microsoft.com/office/2019/extlst" xmlns:r="http://schemas.openxmlformats.org/officeDocument/2006/relationships" xmlns:m="http://schemas.openxmlformats.org/officeDocument/2006/math" xmlns:v="urn:schemas-microsoft-com:vml" xmlns:wp14="http://schemas.microsoft.com/office/word/2010/wordprocessingDrawing" xmlns:wp="http://schemas.openxmlformats.org/drawingml/2006/wordprocessingDrawing" xmlns:w10="urn:schemas-microsoft-com:office:word" xmlns:w="http://schemas.openxmlformats.org/wordprocessingml/2006/main" xmlns:w14="http://schemas.microsoft.com/office/word/2010/wordml" xmlns:w15="http://schemas.microsoft.com/office/word/2012/wordml" xmlns:w16cex="http://schemas.microsoft.com/office/word/2018/wordml/cex" xmlns:w16cid="http://schemas.microsoft.com/office/word/2016/wordml/cid" xmlns:w16="http://schemas.microsoft.com/office/word/2018/wordml" xmlns:w16du="http://schemas.microsoft.com/office/word/2023/wordml/word16du" xmlns:w16sdtdh="http://schemas.microsoft.com/office/word/2020/wordml/sdtdatahash" xmlns:w16sdtfl="http://schemas.microsoft.com/office/word/2024/wordml/sdtformatlock" xmlns:w16se="http://schemas.microsoft.com/office/word/2015/wordml/symex" xmlns:wpg="http://schemas.microsoft.com/office/word/2010/wordprocessingGroup" xmlns:wpi="http://schemas.microsoft.com/office/word/2010/wordprocessingInk" xmlns:wne="http://schemas.microsoft.com/office/word/2006/wordml" xmlns:wps="http://schemas.microsoft.com/office/word/2010/wordprocessingShape" mc:Ignorable="w14 w15 w16se w16cid w16 w16cex w16sdtdh w16sdtfl w16du wp14">
   <w:body>
     <w:p>
-      <w:r>
-        <w:t>500 genes</w:t>
+      <w:pPr>
+        <w:pStyle w:val="Title"/>
+      </w:pPr>
+      <w:r>
+        <w:t xml:space="preserve">500 </w:t>
+      </w:r>
+      <w:r>
+        <w:t xml:space="preserve">(randomized) </w:t>
+      </w:r>
+      <w:r>
+        <w:t>genes</w:t>
       </w:r>
       <w:r>
         <w:t xml:space="preserve"> </w:t>
@@ -2725,6 +2734,972 @@
         <w:t>head(df)</w:t>
       </w:r>
     </w:p>
+    <w:p>
+      <w:pPr>
+        <w:rPr>
+          <w:lang w:val="en-NL"/>
+        </w:rPr>
+      </w:pPr>
+    </w:p>
+    <w:p>
+      <w:pPr>
+        <w:rPr>
+          <w:lang w:val="en-NL"/>
+        </w:rPr>
+      </w:pPr>
+    </w:p>
+    <w:p>
+      <w:pPr>
+        <w:rPr>
+          <w:lang w:val="en-NL"/>
+        </w:rPr>
+      </w:pPr>
+    </w:p>
+    <w:p>
+      <w:pPr>
+        <w:rPr>
+          <w:lang w:val="en-NL"/>
+        </w:rPr>
+      </w:pPr>
+    </w:p>
+    <w:p>
+      <w:pPr>
+        <w:rPr>
+          <w:lang w:val="en-NL"/>
+        </w:rPr>
+      </w:pPr>
+    </w:p>
+    <w:p>
+      <w:pPr>
+        <w:rPr>
+          <w:lang w:val="en-NL"/>
+        </w:rPr>
+      </w:pPr>
+    </w:p>
+    <w:p>
+      <w:pPr>
+        <w:rPr>
+          <w:lang w:val="en-NL"/>
+        </w:rPr>
+      </w:pPr>
+    </w:p>
+    <w:p>
+      <w:pPr>
+        <w:rPr>
+          <w:lang w:val="en-NL"/>
+        </w:rPr>
+      </w:pPr>
+    </w:p>
+    <w:p>
+      <w:pPr>
+        <w:rPr>
+          <w:lang w:val="en-NL"/>
+        </w:rPr>
+      </w:pPr>
+    </w:p>
+    <w:p>
+      <w:pPr>
+        <w:rPr>
+          <w:lang w:val="en-NL"/>
+        </w:rPr>
+      </w:pPr>
+    </w:p>
+    <w:p>
+      <w:pPr>
+        <w:rPr>
+          <w:lang w:val="en-NL"/>
+        </w:rPr>
+      </w:pPr>
+    </w:p>
+    <w:p>
+      <w:pPr>
+        <w:rPr>
+          <w:lang w:val="en-NL"/>
+        </w:rPr>
+      </w:pPr>
+    </w:p>
+    <w:p>
+      <w:pPr>
+        <w:rPr>
+          <w:lang w:val="en-NL"/>
+        </w:rPr>
+      </w:pPr>
+    </w:p>
+    <w:p>
+      <w:pPr>
+        <w:rPr>
+          <w:lang w:val="en-NL"/>
+        </w:rPr>
+      </w:pPr>
+      <w:r>
+        <w:rPr>
+          <w:lang w:val="en-NL"/>
+        </w:rPr>
+        <w:lastRenderedPageBreak/>
+        <w:t>A</w:t>
+      </w:r>
+      <w:r>
+        <w:rPr>
+          <w:lang w:val="en-NL"/>
+        </w:rPr>
+        <w:t>nal</w:t>
+      </w:r>
+      <w:r>
+        <w:rPr>
+          <w:lang w:val="en-NL"/>
+        </w:rPr>
+        <w:t xml:space="preserve">yses randomized </w:t>
+      </w:r>
+    </w:p>
+    <w:p>
+      <w:pPr>
+        <w:rPr>
+          <w:u w:val="single"/>
+          <w:lang w:val="en-NL"/>
+        </w:rPr>
+      </w:pPr>
+      <w:r>
+        <w:rPr>
+          <w:u w:val="single"/>
+          <w:lang w:val="en-NL"/>
+        </w:rPr>
+        <w:t>1-</w:t>
+      </w:r>
+      <w:r>
+        <w:rPr>
+          <w:u w:val="single"/>
+          <w:lang w:val="en-NL"/>
+        </w:rPr>
+        <w:t>99</w:t>
+      </w:r>
+    </w:p>
+    <w:p>
+      <w:pPr>
+        <w:rPr>
+          <w:lang w:val="en-NL"/>
+        </w:rPr>
+      </w:pPr>
+      <w:r>
+        <w:rPr>
+          <w:b/>
+          <w:bCs/>
+          <w:lang w:val="en-NL"/>
+        </w:rPr>
+        <w:t>CA12</w:t>
+      </w:r>
+      <w:r>
+        <w:rPr>
+          <w:lang w:val="en-NL"/>
+        </w:rPr>
+        <w:tab/>
+        <w:t>[ "lung non-small cell carcinoma", "lung cancer", "lung metastasis" ]</w:t>
+      </w:r>
+    </w:p>
+    <w:p>
+      <w:pPr>
+        <w:rPr>
+          <w:lang w:val="en-NL"/>
+        </w:rPr>
+      </w:pPr>
+      <w:r>
+        <w:rPr>
+          <w:b/>
+          <w:bCs/>
+          <w:lang w:val="en-NL"/>
+        </w:rPr>
+        <w:t>FAT1</w:t>
+      </w:r>
+      <w:r>
+        <w:rPr>
+          <w:lang w:val="en-NL"/>
+        </w:rPr>
+        <w:tab/>
+        <w:t>[ "lung non-small cell carcinoma", "lung small cell carcinoma" ]</w:t>
+      </w:r>
+    </w:p>
+    <w:p>
+      <w:pPr>
+        <w:rPr>
+          <w:lang w:val="en-NL"/>
+        </w:rPr>
+      </w:pPr>
+      <w:r>
+        <w:rPr>
+          <w:b/>
+          <w:bCs/>
+          <w:lang w:val="en-NL"/>
+        </w:rPr>
+        <w:t>HS3ST2</w:t>
+      </w:r>
+      <w:r>
+        <w:rPr>
+          <w:lang w:val="en-NL"/>
+        </w:rPr>
+        <w:tab/>
+        <w:t>[ "lung cancer", "lung non-small cell carcinoma" ]</w:t>
+      </w:r>
+    </w:p>
+    <w:p>
+      <w:pPr>
+        <w:rPr>
+          <w:lang w:val="en-NL"/>
+        </w:rPr>
+      </w:pPr>
+      <w:r>
+        <w:rPr>
+          <w:lang w:val="en-NL"/>
+        </w:rPr>
+        <w:t>RNASEH2A</w:t>
+      </w:r>
+      <w:r>
+        <w:rPr>
+          <w:lang w:val="en-NL"/>
+        </w:rPr>
+        <w:tab/>
+        <w:t>[ "lung adenocarcinoma" ]</w:t>
+      </w:r>
+    </w:p>
+    <w:p>
+      <w:pPr>
+        <w:rPr>
+          <w:lang w:val="en-NL"/>
+        </w:rPr>
+      </w:pPr>
+      <w:r>
+        <w:rPr>
+          <w:lang w:val="en-NL"/>
+        </w:rPr>
+        <w:t>SERPINA1</w:t>
+      </w:r>
+      <w:r>
+        <w:rPr>
+          <w:lang w:val="en-NL"/>
+        </w:rPr>
+        <w:tab/>
+        <w:t>[ "DICER1 syndrome", "pleuropulmonary blastoma" ]</w:t>
+      </w:r>
+    </w:p>
+    <w:p>
+      <w:pPr>
+        <w:rPr>
+          <w:u w:val="single"/>
+          <w:lang w:val="en-NL"/>
+        </w:rPr>
+      </w:pPr>
+      <w:r>
+        <w:rPr>
+          <w:u w:val="single"/>
+          <w:lang w:val="en-NL"/>
+        </w:rPr>
+        <w:t>10</w:t>
+      </w:r>
+      <w:r>
+        <w:rPr>
+          <w:u w:val="single"/>
+          <w:lang w:val="en-NL"/>
+        </w:rPr>
+        <w:t>0</w:t>
+      </w:r>
+      <w:r>
+        <w:rPr>
+          <w:u w:val="single"/>
+          <w:lang w:val="en-NL"/>
+        </w:rPr>
+        <w:t>-</w:t>
+      </w:r>
+      <w:r>
+        <w:rPr>
+          <w:u w:val="single"/>
+          <w:lang w:val="en-NL"/>
+        </w:rPr>
+        <w:t>199</w:t>
+      </w:r>
+    </w:p>
+    <w:p>
+      <w:pPr>
+        <w:rPr>
+          <w:lang w:val="en-NL"/>
+        </w:rPr>
+      </w:pPr>
+      <w:r>
+        <w:rPr>
+          <w:b/>
+          <w:bCs/>
+          <w:lang w:val="en-NL"/>
+        </w:rPr>
+        <w:t>DAPK1</w:t>
+      </w:r>
+      <w:r>
+        <w:rPr>
+          <w:lang w:val="en-NL"/>
+        </w:rPr>
+        <w:tab/>
+        <w:t>[ "Lung Neoplasms", "lung non-small cell carcinoma" ]</w:t>
+      </w:r>
+    </w:p>
+    <w:p>
+      <w:pPr>
+        <w:rPr>
+          <w:lang w:val="en-NL"/>
+        </w:rPr>
+      </w:pPr>
+      <w:r>
+        <w:rPr>
+          <w:lang w:val="en-NL"/>
+        </w:rPr>
+        <w:t>ITGAV</w:t>
+      </w:r>
+      <w:r>
+        <w:rPr>
+          <w:lang w:val="en-NL"/>
+        </w:rPr>
+        <w:tab/>
+        <w:t>[ "lung metastasis" ]</w:t>
+      </w:r>
+    </w:p>
+    <w:p>
+      <w:pPr>
+        <w:rPr>
+          <w:lang w:val="en-NL"/>
+        </w:rPr>
+      </w:pPr>
+      <w:r>
+        <w:rPr>
+          <w:lang w:val="en-NL"/>
+        </w:rPr>
+        <w:t>MUC4</w:t>
+      </w:r>
+      <w:r>
+        <w:rPr>
+          <w:lang w:val="en-NL"/>
+        </w:rPr>
+        <w:tab/>
+        <w:t>[ "lung adenocarcinoma", "lung carcinoma" ]</w:t>
+      </w:r>
+    </w:p>
+    <w:p>
+      <w:pPr>
+        <w:rPr>
+          <w:lang w:val="en-NL"/>
+        </w:rPr>
+      </w:pPr>
+      <w:r>
+        <w:rPr>
+          <w:lang w:val="en-NL"/>
+        </w:rPr>
+        <w:t>SFTPC</w:t>
+      </w:r>
+      <w:r>
+        <w:rPr>
+          <w:lang w:val="en-NL"/>
+        </w:rPr>
+        <w:tab/>
+        <w:t>[ "chronic obstructive pulmonary disease", "newborn respiratory distress syndrome", "interstitial lung disease", "pneumocystosis", "adult respiratory distress syndrome", "bacterial pneumonia", "asthma", "pneumonia", "cystic fibrosis", "pulmonary emphysema", "pulmonary fibrosis", "Hyaline Membrane Disease", "Pulmonary Surfactant Metabolism Dysfunction 2", "idiopathic pulmonary fibrosis", "desquamative interstitial pneumonia", "lung adenocarcinoma", "Pulmonary Surfactant Metabolism Dysfunction 1", "Surfactant Dysfunction", "pulmonary alveolar proteinosis", "interstitial lung disease 2" ]</w:t>
+      </w:r>
+    </w:p>
+    <w:p>
+      <w:pPr>
+        <w:rPr>
+          <w:lang w:val="en-NL"/>
+        </w:rPr>
+      </w:pPr>
+      <w:r>
+        <w:rPr>
+          <w:lang w:val="en-NL"/>
+        </w:rPr>
+        <w:t>CLDN8</w:t>
+      </w:r>
+      <w:r>
+        <w:rPr>
+          <w:lang w:val="en-NL"/>
+        </w:rPr>
+        <w:tab/>
+        <w:t>[ "malignant mesothelioma" ]</w:t>
+      </w:r>
+    </w:p>
+    <w:p>
+      <w:pPr>
+        <w:rPr>
+          <w:lang w:val="en-NL"/>
+        </w:rPr>
+      </w:pPr>
+      <w:r>
+        <w:rPr>
+          <w:b/>
+          <w:bCs/>
+          <w:lang w:val="en-NL"/>
+        </w:rPr>
+        <w:t>DAPK1</w:t>
+      </w:r>
+      <w:r>
+        <w:rPr>
+          <w:lang w:val="en-NL"/>
+        </w:rPr>
+        <w:tab/>
+        <w:t>[ "lung non-small cell carcinoma" ]</w:t>
+      </w:r>
+    </w:p>
+    <w:p>
+      <w:pPr>
+        <w:rPr>
+          <w:lang w:val="en-NL"/>
+        </w:rPr>
+      </w:pPr>
+      <w:r>
+        <w:rPr>
+          <w:lang w:val="en-NL"/>
+        </w:rPr>
+        <w:t>IL2RA</w:t>
+      </w:r>
+      <w:r>
+        <w:rPr>
+          <w:lang w:val="en-NL"/>
+        </w:rPr>
+        <w:tab/>
+        <w:t>[ "malignant mesothelioma" ]</w:t>
+      </w:r>
+    </w:p>
+    <w:p>
+      <w:pPr>
+        <w:rPr>
+          <w:lang w:val="en-NL"/>
+        </w:rPr>
+      </w:pPr>
+      <w:r>
+        <w:rPr>
+          <w:lang w:val="en-NL"/>
+        </w:rPr>
+        <w:t>SELENOP</w:t>
+      </w:r>
+      <w:r>
+        <w:rPr>
+          <w:lang w:val="en-NL"/>
+        </w:rPr>
+        <w:tab/>
+        <w:t>[ "Lung Neoplasms" ]</w:t>
+      </w:r>
+    </w:p>
+    <w:p>
+      <w:pPr>
+        <w:rPr>
+          <w:u w:val="single"/>
+          <w:lang w:val="en-NL"/>
+        </w:rPr>
+      </w:pPr>
+      <w:r>
+        <w:rPr>
+          <w:u w:val="single"/>
+          <w:lang w:val="en-NL"/>
+        </w:rPr>
+        <w:t>20</w:t>
+      </w:r>
+      <w:r>
+        <w:rPr>
+          <w:u w:val="single"/>
+          <w:lang w:val="en-NL"/>
+        </w:rPr>
+        <w:t>0</w:t>
+      </w:r>
+      <w:r>
+        <w:rPr>
+          <w:u w:val="single"/>
+          <w:lang w:val="en-NL"/>
+        </w:rPr>
+        <w:t>-</w:t>
+      </w:r>
+      <w:r>
+        <w:rPr>
+          <w:u w:val="single"/>
+          <w:lang w:val="en-NL"/>
+        </w:rPr>
+        <w:t>299</w:t>
+      </w:r>
+    </w:p>
+    <w:p>
+      <w:pPr>
+        <w:rPr>
+          <w:lang w:val="en-NL"/>
+        </w:rPr>
+      </w:pPr>
+      <w:r>
+        <w:rPr>
+          <w:b/>
+          <w:bCs/>
+          <w:lang w:val="en-NL"/>
+        </w:rPr>
+        <w:t>ABCC2</w:t>
+      </w:r>
+      <w:r>
+        <w:rPr>
+          <w:lang w:val="en-NL"/>
+        </w:rPr>
+        <w:tab/>
+        <w:t>[ "lung non-small cell carcinoma" ]</w:t>
+      </w:r>
+    </w:p>
+    <w:p>
+      <w:pPr>
+        <w:rPr>
+          <w:lang w:val="en-NL"/>
+        </w:rPr>
+      </w:pPr>
+      <w:r>
+        <w:rPr>
+          <w:b/>
+          <w:bCs/>
+          <w:lang w:val="en-NL"/>
+        </w:rPr>
+        <w:t>CDA</w:t>
+      </w:r>
+      <w:r>
+        <w:rPr>
+          <w:lang w:val="en-NL"/>
+        </w:rPr>
+        <w:tab/>
+        <w:t>[ "lung non-small cell carcinoma" ]</w:t>
+      </w:r>
+    </w:p>
+    <w:p>
+      <w:pPr>
+        <w:rPr>
+          <w:lang w:val="en-NL"/>
+        </w:rPr>
+      </w:pPr>
+      <w:r>
+        <w:rPr>
+          <w:lang w:val="en-NL"/>
+        </w:rPr>
+        <w:t>FBL</w:t>
+      </w:r>
+      <w:r>
+        <w:rPr>
+          <w:lang w:val="en-NL"/>
+        </w:rPr>
+        <w:tab/>
+        <w:t>[ "lung adenocarcinoma" ]</w:t>
+      </w:r>
+    </w:p>
+    <w:p>
+      <w:pPr>
+        <w:rPr>
+          <w:lang w:val="en-NL"/>
+        </w:rPr>
+      </w:pPr>
+      <w:r>
+        <w:rPr>
+          <w:lang w:val="en-NL"/>
+        </w:rPr>
+        <w:t>SOX2</w:t>
+      </w:r>
+      <w:r>
+        <w:rPr>
+          <w:lang w:val="en-NL"/>
+        </w:rPr>
+        <w:tab/>
+        <w:t>[ "Lung Neoplasms", "lung small cell carcinoma", "lung adenocarcinoma" ]</w:t>
+      </w:r>
+    </w:p>
+    <w:p>
+      <w:pPr>
+        <w:rPr>
+          <w:u w:val="single"/>
+          <w:lang w:val="en-NL"/>
+        </w:rPr>
+      </w:pPr>
+      <w:r>
+        <w:rPr>
+          <w:u w:val="single"/>
+          <w:lang w:val="en-NL"/>
+        </w:rPr>
+        <w:t>300-399</w:t>
+      </w:r>
+    </w:p>
+    <w:p>
+      <w:pPr>
+        <w:rPr>
+          <w:lang w:val="en-NL"/>
+        </w:rPr>
+      </w:pPr>
+      <w:r>
+        <w:rPr>
+          <w:lang w:val="en-NL"/>
+        </w:rPr>
+        <w:t>CHRNA9</w:t>
+      </w:r>
+      <w:r>
+        <w:rPr>
+          <w:lang w:val="en-NL"/>
+        </w:rPr>
+        <w:tab/>
+        <w:t>[ "lung small cell carcinoma" ]</w:t>
+      </w:r>
+    </w:p>
+    <w:p>
+      <w:pPr>
+        <w:rPr>
+          <w:lang w:val="en-NL"/>
+        </w:rPr>
+      </w:pPr>
+      <w:r>
+        <w:rPr>
+          <w:lang w:val="en-NL"/>
+        </w:rPr>
+        <w:t>CNTNAP2</w:t>
+      </w:r>
+      <w:r>
+        <w:rPr>
+          <w:lang w:val="en-NL"/>
+        </w:rPr>
+        <w:tab/>
+        <w:t>[ "lung small cell carcinoma" ]</w:t>
+      </w:r>
+    </w:p>
+    <w:p>
+      <w:pPr>
+        <w:rPr>
+          <w:lang w:val="en-NL"/>
+        </w:rPr>
+      </w:pPr>
+      <w:r>
+        <w:rPr>
+          <w:lang w:val="en-NL"/>
+        </w:rPr>
+        <w:t>PACRG</w:t>
+      </w:r>
+      <w:r>
+        <w:rPr>
+          <w:lang w:val="en-NL"/>
+        </w:rPr>
+        <w:tab/>
+        <w:t>[ "lung adenocarcinoma" ]</w:t>
+      </w:r>
+    </w:p>
+    <w:p>
+      <w:pPr>
+        <w:rPr>
+          <w:lang w:val="en-NL"/>
+        </w:rPr>
+      </w:pPr>
+      <w:r>
+        <w:rPr>
+          <w:lang w:val="en-NL"/>
+        </w:rPr>
+        <w:t>SELENBP1</w:t>
+      </w:r>
+      <w:r>
+        <w:rPr>
+          <w:lang w:val="en-NL"/>
+        </w:rPr>
+        <w:tab/>
+        <w:t>[ "Lung Neoplasms" ]</w:t>
+      </w:r>
+    </w:p>
+    <w:p>
+      <w:pPr>
+        <w:rPr>
+          <w:lang w:val="en-NL"/>
+        </w:rPr>
+      </w:pPr>
+      <w:r>
+        <w:rPr>
+          <w:b/>
+          <w:bCs/>
+          <w:lang w:val="en-NL"/>
+        </w:rPr>
+        <w:t>SFTPB</w:t>
+      </w:r>
+      <w:r>
+        <w:rPr>
+          <w:lang w:val="en-NL"/>
+        </w:rPr>
+        <w:tab/>
+        <w:t xml:space="preserve">[ "adult respiratory distress syndrome", "newborn respiratory distress syndrome", "chronic obstructive pulmonary disease", "pneumonia", "interstitial lung disease", "respiratory </w:t>
+      </w:r>
+      <w:r>
+        <w:rPr>
+          <w:lang w:val="en-NL"/>
+        </w:rPr>
+        <w:lastRenderedPageBreak/>
+        <w:t>failure", "asthma", "pneumocystosis", "bronchopulmonary dysplasia", "pulmonary alveolar proteinosis", "lung squamous cell carcinoma", "cystic fibrosis", "pulmonary fibrosis", "bacterial pneumonia", "Pulmonary Surfactant Metabolism Dysfunction 1", "Lung Neoplasms", "</w:t>
+      </w:r>
+      <w:r>
+        <w:rPr>
+          <w:b/>
+          <w:bCs/>
+          <w:lang w:val="en-NL"/>
+        </w:rPr>
+        <w:t>lung non-small cell carcinoma</w:t>
+      </w:r>
+      <w:r>
+        <w:rPr>
+          <w:lang w:val="en-NL"/>
+        </w:rPr>
+        <w:t>", "lung cancer", "Acute Lung Injury", "Congenital Deficiency of Pulmonary Surfactant Protein B", "Staphylococcal Pneumonia", "Surfactant Dysfunction" ]</w:t>
+      </w:r>
+    </w:p>
+    <w:p>
+      <w:pPr>
+        <w:rPr>
+          <w:u w:val="single"/>
+          <w:lang w:val="en-NL"/>
+        </w:rPr>
+      </w:pPr>
+      <w:r>
+        <w:rPr>
+          <w:u w:val="single"/>
+          <w:lang w:val="en-NL"/>
+        </w:rPr>
+        <w:t>400-500</w:t>
+      </w:r>
+    </w:p>
+    <w:p>
+      <w:pPr>
+        <w:rPr>
+          <w:lang w:val="en-NL"/>
+        </w:rPr>
+      </w:pPr>
+      <w:r>
+        <w:rPr>
+          <w:lang w:val="en-NL"/>
+        </w:rPr>
+        <w:t>ALDOA</w:t>
+      </w:r>
+      <w:r>
+        <w:rPr>
+          <w:lang w:val="en-NL"/>
+        </w:rPr>
+        <w:tab/>
+        <w:t>[ "lung adenocarcinoma" ]</w:t>
+      </w:r>
+    </w:p>
+    <w:p>
+      <w:pPr>
+        <w:rPr>
+          <w:lang w:val="en-NL"/>
+        </w:rPr>
+      </w:pPr>
+      <w:r>
+        <w:rPr>
+          <w:lang w:val="en-NL"/>
+        </w:rPr>
+        <w:t>EPHA7</w:t>
+      </w:r>
+      <w:r>
+        <w:rPr>
+          <w:lang w:val="en-NL"/>
+        </w:rPr>
+        <w:tab/>
+        <w:t>[ "lung small cell carcinoma" ]</w:t>
+      </w:r>
+    </w:p>
+    <w:p>
+      <w:pPr>
+        <w:rPr>
+          <w:lang w:val="en-NL"/>
+        </w:rPr>
+      </w:pPr>
+      <w:r>
+        <w:rPr>
+          <w:lang w:val="en-NL"/>
+        </w:rPr>
+        <w:t>SATB2</w:t>
+      </w:r>
+      <w:r>
+        <w:rPr>
+          <w:lang w:val="en-NL"/>
+        </w:rPr>
+        <w:tab/>
+        <w:t>[ "lung small cell carcinoma" ]</w:t>
+      </w:r>
+    </w:p>
+    <w:p>
+      <w:pPr>
+        <w:rPr>
+          <w:lang w:val="en-NL"/>
+        </w:rPr>
+      </w:pPr>
+      <w:r>
+        <w:rPr>
+          <w:lang w:val="en-NL"/>
+        </w:rPr>
+        <w:t>SULT1A1</w:t>
+      </w:r>
+      <w:r>
+        <w:rPr>
+          <w:lang w:val="en-NL"/>
+        </w:rPr>
+        <w:tab/>
+        <w:t>[ "lung adenocarcinoma", "lung squamous cell carcinoma", "lung cancer" ]</w:t>
+      </w:r>
+    </w:p>
+    <w:p>
+      <w:pPr>
+        <w:rPr>
+          <w:b/>
+          <w:bCs/>
+          <w:lang w:val="en-NL"/>
+        </w:rPr>
+      </w:pPr>
+    </w:p>
+    <w:p>
+      <w:pPr>
+        <w:rPr>
+          <w:b/>
+          <w:bCs/>
+          <w:lang w:val="en-NL"/>
+        </w:rPr>
+      </w:pPr>
+      <w:r>
+        <w:rPr>
+          <w:b/>
+          <w:bCs/>
+          <w:lang w:val="en-NL"/>
+        </w:rPr>
+        <w:t xml:space="preserve">7 genes (lung non-small cell </w:t>
+      </w:r>
+      <w:r>
+        <w:rPr>
+          <w:b/>
+          <w:bCs/>
+          <w:lang w:val="en-NL"/>
+        </w:rPr>
+        <w:t>carcinoma)</w:t>
+      </w:r>
+      <w:r>
+        <w:rPr>
+          <w:b/>
+          <w:bCs/>
+          <w:lang w:val="en-NL"/>
+        </w:rPr>
+        <w:t xml:space="preserve">: </w:t>
+      </w:r>
+    </w:p>
+    <w:p>
+      <w:pPr>
+        <w:pStyle w:val="ListParagraph"/>
+        <w:numPr>
+          <w:ilvl w:val="0"/>
+          <w:numId w:val="1"/>
+        </w:numPr>
+      </w:pPr>
+      <w:r>
+        <w:rPr>
+          <w:b/>
+          <w:bCs/>
+          <w:lang w:val="en-NL"/>
+        </w:rPr>
+        <w:t>CA12</w:t>
+      </w:r>
+    </w:p>
+    <w:p>
+      <w:pPr>
+        <w:pStyle w:val="ListParagraph"/>
+        <w:numPr>
+          <w:ilvl w:val="0"/>
+          <w:numId w:val="1"/>
+        </w:numPr>
+      </w:pPr>
+      <w:r>
+        <w:rPr>
+          <w:b/>
+          <w:bCs/>
+          <w:lang w:val="en-NL"/>
+        </w:rPr>
+        <w:t>FAT1</w:t>
+      </w:r>
+    </w:p>
+    <w:p>
+      <w:pPr>
+        <w:pStyle w:val="ListParagraph"/>
+        <w:numPr>
+          <w:ilvl w:val="0"/>
+          <w:numId w:val="1"/>
+        </w:numPr>
+      </w:pPr>
+      <w:r>
+        <w:rPr>
+          <w:b/>
+          <w:bCs/>
+          <w:lang w:val="en-NL"/>
+        </w:rPr>
+        <w:t>HS3ST2</w:t>
+      </w:r>
+    </w:p>
+    <w:p>
+      <w:pPr>
+        <w:pStyle w:val="ListParagraph"/>
+        <w:numPr>
+          <w:ilvl w:val="0"/>
+          <w:numId w:val="1"/>
+        </w:numPr>
+      </w:pPr>
+      <w:r>
+        <w:rPr>
+          <w:b/>
+          <w:bCs/>
+          <w:lang w:val="en-NL"/>
+        </w:rPr>
+        <w:t>DAPK1</w:t>
+      </w:r>
+    </w:p>
+    <w:p>
+      <w:pPr>
+        <w:pStyle w:val="ListParagraph"/>
+        <w:numPr>
+          <w:ilvl w:val="0"/>
+          <w:numId w:val="1"/>
+        </w:numPr>
+      </w:pPr>
+      <w:r>
+        <w:rPr>
+          <w:b/>
+          <w:bCs/>
+          <w:lang w:val="en-NL"/>
+        </w:rPr>
+        <w:t>ABCC2</w:t>
+      </w:r>
+    </w:p>
+    <w:p>
+      <w:pPr>
+        <w:pStyle w:val="ListParagraph"/>
+        <w:numPr>
+          <w:ilvl w:val="0"/>
+          <w:numId w:val="1"/>
+        </w:numPr>
+      </w:pPr>
+      <w:r>
+        <w:rPr>
+          <w:b/>
+          <w:bCs/>
+          <w:lang w:val="en-NL"/>
+        </w:rPr>
+        <w:t>CDA</w:t>
+      </w:r>
+    </w:p>
+    <w:p>
+      <w:pPr>
+        <w:pStyle w:val="ListParagraph"/>
+        <w:numPr>
+          <w:ilvl w:val="0"/>
+          <w:numId w:val="1"/>
+        </w:numPr>
+      </w:pPr>
+      <w:r>
+        <w:rPr>
+          <w:b/>
+          <w:bCs/>
+          <w:lang w:val="en-NL"/>
+        </w:rPr>
+        <w:t>SFTPB</w:t>
+      </w:r>
+    </w:p>
+    <w:p>
+      <w:pPr>
+        <w:rPr>
+          <w:lang w:val="en-NL"/>
+        </w:rPr>
+      </w:pPr>
+    </w:p>
     <w:sectPr>
       <w:pgSz w:w="11906" w:h="16838"/>
       <w:pgMar w:top="1417" w:right="1417" w:bottom="1417" w:left="1417" w:header="708" w:footer="708" w:gutter="0"/>
@@ -2733,6 +3708,127 @@
     </w:sectPr>
   </w:body>
 </w:document>
+</file>
+
+<file path=word/numbering.xml><?xml version="1.0" encoding="utf-8"?>
+<w:numbering xmlns:wpc="http://schemas.microsoft.com/office/word/2010/wordprocessingCanvas" xmlns:cx="http://schemas.microsoft.com/office/drawing/2014/chartex" xmlns:cx1="http://schemas.microsoft.com/office/drawing/2015/9/8/chartex" xmlns:cx2="http://schemas.microsoft.com/office/drawing/2015/10/21/chartex" xmlns:cx3="http://schemas.microsoft.com/office/drawing/2016/5/9/chartex" xmlns:cx4="http://schemas.microsoft.com/office/drawing/2016/5/10/chartex" xmlns:cx5="http://schemas.microsoft.com/office/drawing/2016/5/11/chartex" xmlns:cx6="http://schemas.microsoft.com/office/drawing/2016/5/12/chartex" xmlns:cx7="http://schemas.microsoft.com/office/drawing/2016/5/13/chartex" xmlns:cx8="http://schemas.microsoft.com/office/drawing/2016/5/14/chartex" xmlns:mc="http://schemas.openxmlformats.org/markup-compatibility/2006" xmlns:aink="http://schemas.microsoft.com/office/drawing/2016/ink" xmlns:am3d="http://schemas.microsoft.com/office/drawing/2017/model3d" xmlns:o="urn:schemas-microsoft-com:office:office" xmlns:oel="http://schemas.microsoft.com/office/2019/extlst" xmlns:r="http://schemas.openxmlformats.org/officeDocument/2006/relationships" xmlns:m="http://schemas.openxmlformats.org/officeDocument/2006/math" xmlns:v="urn:schemas-microsoft-com:vml" xmlns:wp14="http://schemas.microsoft.com/office/word/2010/wordprocessingDrawing" xmlns:wp="http://schemas.openxmlformats.org/drawingml/2006/wordprocessingDrawing" xmlns:w10="urn:schemas-microsoft-com:office:word" xmlns:w="http://schemas.openxmlformats.org/wordprocessingml/2006/main" xmlns:w14="http://schemas.microsoft.com/office/word/2010/wordml" xmlns:w15="http://schemas.microsoft.com/office/word/2012/wordml" xmlns:w16cex="http://schemas.microsoft.com/office/word/2018/wordml/cex" xmlns:w16cid="http://schemas.microsoft.com/office/word/2016/wordml/cid" xmlns:w16="http://schemas.microsoft.com/office/word/2018/wordml" xmlns:w16du="http://schemas.microsoft.com/office/word/2023/wordml/word16du" xmlns:w16sdtdh="http://schemas.microsoft.com/office/word/2020/wordml/sdtdatahash" xmlns:w16sdtfl="http://schemas.microsoft.com/office/word/2024/wordml/sdtformatlock" xmlns:w16se="http://schemas.microsoft.com/office/word/2015/wordml/symex" xmlns:wpg="http://schemas.microsoft.com/office/word/2010/wordprocessingGroup" xmlns:wpi="http://schemas.microsoft.com/office/word/2010/wordprocessingInk" xmlns:wne="http://schemas.microsoft.com/office/word/2006/wordml" xmlns:wps="http://schemas.microsoft.com/office/word/2010/wordprocessingShape" mc:Ignorable="w14 w15 w16se w16cid w16 w16cex w16sdtdh w16sdtfl w16du wp14">
+  <w:abstractNum w:abstractNumId="0" w15:restartNumberingAfterBreak="0">
+    <w:nsid w:val="42D93767"/>
+    <w:multiLevelType w:val="hybridMultilevel"/>
+    <w:tmpl w:val="517C929C"/>
+    <w:lvl w:ilvl="0" w:tplc="20000001">
+      <w:start w:val="1"/>
+      <w:numFmt w:val="bullet"/>
+      <w:lvlText w:val=""/>
+      <w:lvlJc w:val="left"/>
+      <w:pPr>
+        <w:ind w:left="720" w:hanging="360"/>
+      </w:pPr>
+      <w:rPr>
+        <w:rFonts w:ascii="Symbol" w:hAnsi="Symbol" w:hint="default"/>
+      </w:rPr>
+    </w:lvl>
+    <w:lvl w:ilvl="1" w:tplc="20000003" w:tentative="1">
+      <w:start w:val="1"/>
+      <w:numFmt w:val="bullet"/>
+      <w:lvlText w:val="o"/>
+      <w:lvlJc w:val="left"/>
+      <w:pPr>
+        <w:ind w:left="1440" w:hanging="360"/>
+      </w:pPr>
+      <w:rPr>
+        <w:rFonts w:ascii="Courier New" w:hAnsi="Courier New" w:cs="Courier New" w:hint="default"/>
+      </w:rPr>
+    </w:lvl>
+    <w:lvl w:ilvl="2" w:tplc="20000005" w:tentative="1">
+      <w:start w:val="1"/>
+      <w:numFmt w:val="bullet"/>
+      <w:lvlText w:val=""/>
+      <w:lvlJc w:val="left"/>
+      <w:pPr>
+        <w:ind w:left="2160" w:hanging="360"/>
+      </w:pPr>
+      <w:rPr>
+        <w:rFonts w:ascii="Wingdings" w:hAnsi="Wingdings" w:hint="default"/>
+      </w:rPr>
+    </w:lvl>
+    <w:lvl w:ilvl="3" w:tplc="20000001" w:tentative="1">
+      <w:start w:val="1"/>
+      <w:numFmt w:val="bullet"/>
+      <w:lvlText w:val=""/>
+      <w:lvlJc w:val="left"/>
+      <w:pPr>
+        <w:ind w:left="2880" w:hanging="360"/>
+      </w:pPr>
+      <w:rPr>
+        <w:rFonts w:ascii="Symbol" w:hAnsi="Symbol" w:hint="default"/>
+      </w:rPr>
+    </w:lvl>
+    <w:lvl w:ilvl="4" w:tplc="20000003" w:tentative="1">
+      <w:start w:val="1"/>
+      <w:numFmt w:val="bullet"/>
+      <w:lvlText w:val="o"/>
+      <w:lvlJc w:val="left"/>
+      <w:pPr>
+        <w:ind w:left="3600" w:hanging="360"/>
+      </w:pPr>
+      <w:rPr>
+        <w:rFonts w:ascii="Courier New" w:hAnsi="Courier New" w:cs="Courier New" w:hint="default"/>
+      </w:rPr>
+    </w:lvl>
+    <w:lvl w:ilvl="5" w:tplc="20000005" w:tentative="1">
+      <w:start w:val="1"/>
+      <w:numFmt w:val="bullet"/>
+      <w:lvlText w:val=""/>
+      <w:lvlJc w:val="left"/>
+      <w:pPr>
+        <w:ind w:left="4320" w:hanging="360"/>
+      </w:pPr>
+      <w:rPr>
+        <w:rFonts w:ascii="Wingdings" w:hAnsi="Wingdings" w:hint="default"/>
+      </w:rPr>
+    </w:lvl>
+    <w:lvl w:ilvl="6" w:tplc="20000001" w:tentative="1">
+      <w:start w:val="1"/>
+      <w:numFmt w:val="bullet"/>
+      <w:lvlText w:val=""/>
+      <w:lvlJc w:val="left"/>
+      <w:pPr>
+        <w:ind w:left="5040" w:hanging="360"/>
+      </w:pPr>
+      <w:rPr>
+        <w:rFonts w:ascii="Symbol" w:hAnsi="Symbol" w:hint="default"/>
+      </w:rPr>
+    </w:lvl>
+    <w:lvl w:ilvl="7" w:tplc="20000003" w:tentative="1">
+      <w:start w:val="1"/>
+      <w:numFmt w:val="bullet"/>
+      <w:lvlText w:val="o"/>
+      <w:lvlJc w:val="left"/>
+      <w:pPr>
+        <w:ind w:left="5760" w:hanging="360"/>
+      </w:pPr>
+      <w:rPr>
+        <w:rFonts w:ascii="Courier New" w:hAnsi="Courier New" w:cs="Courier New" w:hint="default"/>
+      </w:rPr>
+    </w:lvl>
+    <w:lvl w:ilvl="8" w:tplc="20000005" w:tentative="1">
+      <w:start w:val="1"/>
+      <w:numFmt w:val="bullet"/>
+      <w:lvlText w:val=""/>
+      <w:lvlJc w:val="left"/>
+      <w:pPr>
+        <w:ind w:left="6480" w:hanging="360"/>
+      </w:pPr>
+      <w:rPr>
+        <w:rFonts w:ascii="Wingdings" w:hAnsi="Wingdings" w:hint="default"/>
+      </w:rPr>
+    </w:lvl>
+  </w:abstractNum>
+  <w:num w:numId="1" w16cid:durableId="705373734">
+    <w:abstractNumId w:val="0"/>
+  </w:num>
+</w:numbering>
 </file>
 
 <file path=word/styles.xml><?xml version="1.0" encoding="utf-8"?>
@@ -3341,7 +4437,6 @@
   <w:style w:type="character" w:default="1" w:styleId="DefaultParagraphFont">
     <w:name w:val="Default Paragraph Font"/>
     <w:uiPriority w:val="1"/>
-    <w:semiHidden/>
     <w:unhideWhenUsed/>
   </w:style>
   <w:style w:type="table" w:default="1" w:styleId="TableNormal">

</xml_diff>